<commit_message>
More and more work
</commit_message>
<xml_diff>
--- a/Matrices Assignment.docx
+++ b/Matrices Assignment.docx
@@ -40,30 +40,6 @@
           <w:lang w:val="en-GB"/>
         </w:rPr>
       </w:pPr>
-      <w:bookmarkStart w:id="0" w:name="_GoBack"/>
-      <w:r>
-        <w:rPr>
-          <w:rFonts w:ascii="Consolas" w:hAnsi="Consolas"/>
-          <w:lang w:val="en-GB"/>
-        </w:rPr>
-        <w:t xml:space="preserve">CAROLINE WAMBUI </w:t>
-      </w:r>
-      <w:bookmarkEnd w:id="0"/>
-      <w:r>
-        <w:rPr>
-          <w:rFonts w:ascii="Consolas" w:hAnsi="Consolas"/>
-          <w:lang w:val="en-GB"/>
-        </w:rPr>
-        <w:t>AS263/0858/2019</w:t>
-      </w:r>
-    </w:p>
-    <w:p>
-      <w:pPr>
-        <w:rPr>
-          <w:rFonts w:ascii="Consolas" w:hAnsi="Consolas"/>
-          <w:lang w:val="en-GB"/>
-        </w:rPr>
-      </w:pPr>
     </w:p>
     <w:p>
       <w:pPr>
@@ -114,6 +90,8 @@
         </w:rPr>
         <w:t xml:space="preserve">     </w:t>
       </w:r>
+      <w:bookmarkStart w:id="0" w:name="_GoBack"/>
+      <w:bookmarkEnd w:id="0"/>
     </w:p>
     <w:p>
       <w:pPr>
@@ -810,37 +788,37 @@
           <w:i/>
           <w:lang w:val="en-GB"/>
         </w:rPr>
+        <w:t>print(Transpose.X)</w:t>
+      </w:r>
+    </w:p>
+    <w:p>
+      <w:pPr>
+        <w:pStyle w:val="ListParagraph"/>
+        <w:ind w:left="1800"/>
+        <w:rPr>
+          <w:rFonts w:ascii="Consolas" w:hAnsi="Consolas" w:cs="Times New Roman"/>
+          <w:i/>
+          <w:lang w:val="en-GB"/>
+        </w:rPr>
+      </w:pPr>
+    </w:p>
+    <w:p>
+      <w:pPr>
+        <w:pStyle w:val="ListParagraph"/>
+        <w:ind w:left="1800"/>
+        <w:rPr>
+          <w:rFonts w:ascii="Consolas" w:hAnsi="Consolas" w:cs="Times New Roman"/>
+          <w:i/>
+          <w:lang w:val="en-GB"/>
+        </w:rPr>
+      </w:pPr>
+      <w:r>
+        <w:rPr>
+          <w:rFonts w:ascii="Consolas" w:hAnsi="Consolas" w:cs="Times New Roman"/>
+          <w:i/>
+          <w:lang w:val="en-GB"/>
+        </w:rPr>
         <w:lastRenderedPageBreak/>
-        <w:t>print(Transpose.X)</w:t>
-      </w:r>
-    </w:p>
-    <w:p>
-      <w:pPr>
-        <w:pStyle w:val="ListParagraph"/>
-        <w:ind w:left="1800"/>
-        <w:rPr>
-          <w:rFonts w:ascii="Consolas" w:hAnsi="Consolas" w:cs="Times New Roman"/>
-          <w:i/>
-          <w:lang w:val="en-GB"/>
-        </w:rPr>
-      </w:pPr>
-    </w:p>
-    <w:p>
-      <w:pPr>
-        <w:pStyle w:val="ListParagraph"/>
-        <w:ind w:left="1800"/>
-        <w:rPr>
-          <w:rFonts w:ascii="Consolas" w:hAnsi="Consolas" w:cs="Times New Roman"/>
-          <w:i/>
-          <w:lang w:val="en-GB"/>
-        </w:rPr>
-      </w:pPr>
-      <w:r>
-        <w:rPr>
-          <w:rFonts w:ascii="Consolas" w:hAnsi="Consolas" w:cs="Times New Roman"/>
-          <w:i/>
-          <w:lang w:val="en-GB"/>
-        </w:rPr>
         <w:t>Output:</w:t>
       </w:r>
     </w:p>

</xml_diff>